<commit_message>
add interface of conseller
</commit_message>
<xml_diff>
--- a/Document/结构化-团队作业.docx
+++ b/Document/结构化-团队作业.docx
@@ -163,7 +163,7 @@
     <w:p/>
     <w:p>
       <w:r>
-        <w:object w:dxaOrig="13965" w:dyaOrig="5626">
+        <w:object w:dxaOrig="10081" w:dyaOrig="4511">
           <v:shapetype id="_x0000_t75" coordsize="21600,21600" o:spt="75" o:preferrelative="t" path="m@4@5l@4@11@9@11@9@5xe" filled="f" stroked="f">
             <v:stroke joinstyle="miter"/>
             <v:formulas>
@@ -183,10 +183,10 @@
             <v:path o:extrusionok="f" gradientshapeok="t" o:connecttype="rect"/>
             <o:lock v:ext="edit" aspectratio="t"/>
           </v:shapetype>
-          <v:shape id="_x0000_i1025" type="#_x0000_t75" style="width:415pt;height:167.1pt" o:ole="">
+          <v:shape id="_x0000_i1025" type="#_x0000_t75" style="width:414.75pt;height:186pt" o:ole="">
             <v:imagedata r:id="rId7" o:title=""/>
           </v:shape>
-          <o:OLEObject Type="Embed" ProgID="Visio.Drawing.11" ShapeID="_x0000_i1025" DrawAspect="Content" ObjectID="_1542792291" r:id="rId8"/>
+          <o:OLEObject Type="Embed" ProgID="Visio.Drawing.15" ShapeID="_x0000_i1025" DrawAspect="Content" ObjectID="_1543584805" r:id="rId8"/>
         </w:object>
       </w:r>
     </w:p>
@@ -1053,18 +1053,17 @@
           </w:tcPr>
           <w:p>
             <w:pPr>
-              <w:spacing w:line="400" w:lineRule="exact"/>
-              <w:ind w:firstLineChars="200" w:firstLine="420"/>
-              <w:rPr>
-                <w:szCs w:val="21"/>
-              </w:rPr>
-            </w:pPr>
-            <w:r>
-              <w:rPr>
-                <w:szCs w:val="21"/>
-              </w:rPr>
-              <w:t xml:space="preserve">1. </w:t>
-            </w:r>
+              <w:pStyle w:val="a7"/>
+              <w:numPr>
+                <w:ilvl w:val="0"/>
+                <w:numId w:val="19"/>
+              </w:numPr>
+              <w:spacing w:line="400" w:lineRule="exact"/>
+              <w:ind w:firstLineChars="0"/>
+              <w:rPr>
+                <w:szCs w:val="21"/>
+              </w:rPr>
+            </w:pPr>
             <w:r>
               <w:rPr>
                 <w:rFonts w:hint="eastAsia"/>
@@ -1072,6 +1071,33 @@
               </w:rPr>
               <w:t>输入原密码</w:t>
             </w:r>
+          </w:p>
+          <w:p>
+            <w:pPr>
+              <w:pStyle w:val="a7"/>
+              <w:spacing w:line="400" w:lineRule="exact"/>
+              <w:ind w:left="780" w:firstLineChars="0" w:firstLine="0"/>
+              <w:rPr>
+                <w:rFonts w:hint="eastAsia"/>
+                <w:szCs w:val="21"/>
+              </w:rPr>
+            </w:pPr>
+            <w:r>
+              <w:rPr>
+                <w:rFonts w:hint="eastAsia"/>
+                <w:szCs w:val="21"/>
+              </w:rPr>
+              <w:t xml:space="preserve">1.1 </w:t>
+            </w:r>
+            <w:r>
+              <w:rPr>
+                <w:rFonts w:hint="eastAsia"/>
+                <w:szCs w:val="21"/>
+              </w:rPr>
+              <w:t>密码错误三次自动退出修改密码界面</w:t>
+            </w:r>
+            <w:bookmarkStart w:id="0" w:name="_GoBack"/>
+            <w:bookmarkEnd w:id="0"/>
           </w:p>
           <w:p>
             <w:pPr>
@@ -2104,8 +2130,6 @@
               </w:rPr>
               <w:t>、班级</w:t>
             </w:r>
-            <w:bookmarkStart w:id="0" w:name="_GoBack"/>
-            <w:bookmarkEnd w:id="0"/>
           </w:p>
           <w:p>
             <w:pPr>
@@ -2190,7 +2214,6 @@
                 <w:bCs/>
                 <w:szCs w:val="21"/>
               </w:rPr>
-              <w:lastRenderedPageBreak/>
               <w:t>功能名</w:t>
             </w:r>
           </w:p>
@@ -3402,6 +3425,7 @@
                 <w:rFonts w:hint="eastAsia"/>
                 <w:szCs w:val="21"/>
               </w:rPr>
+              <w:lastRenderedPageBreak/>
               <w:t>显示籍贯、手机号等</w:t>
             </w:r>
           </w:p>
@@ -4651,6 +4675,7 @@
                 <w:rFonts w:hint="eastAsia"/>
                 <w:szCs w:val="21"/>
               </w:rPr>
+              <w:lastRenderedPageBreak/>
               <w:t>是否删除</w:t>
             </w:r>
           </w:p>
@@ -4693,7 +4718,6 @@
                 <w:rFonts w:hint="eastAsia"/>
                 <w:szCs w:val="21"/>
               </w:rPr>
-              <w:lastRenderedPageBreak/>
               <w:t>不删除信息</w:t>
             </w:r>
           </w:p>
@@ -5819,6 +5843,7 @@
                 <w:bCs/>
                 <w:szCs w:val="21"/>
               </w:rPr>
+              <w:lastRenderedPageBreak/>
               <w:t>参与角色</w:t>
             </w:r>
           </w:p>
@@ -5943,7 +5968,6 @@
                 <w:rFonts w:hint="eastAsia"/>
                 <w:szCs w:val="21"/>
               </w:rPr>
-              <w:lastRenderedPageBreak/>
               <w:t>修</w:t>
             </w:r>
             <w:r>
@@ -8149,6 +8173,95 @@
     </w:lvl>
   </w:abstractNum>
   <w:abstractNum w:abstractNumId="16" w15:restartNumberingAfterBreak="0">
+    <w:nsid w:val="525C5E27"/>
+    <w:multiLevelType w:val="hybridMultilevel"/>
+    <w:tmpl w:val="7C624DBC"/>
+    <w:lvl w:ilvl="0" w:tplc="1D8255A2">
+      <w:start w:val="1"/>
+      <w:numFmt w:val="decimal"/>
+      <w:lvlText w:val="%1."/>
+      <w:lvlJc w:val="left"/>
+      <w:pPr>
+        <w:ind w:left="780" w:hanging="360"/>
+      </w:pPr>
+      <w:rPr>
+        <w:rFonts w:hint="default"/>
+      </w:rPr>
+    </w:lvl>
+    <w:lvl w:ilvl="1" w:tplc="04090019" w:tentative="1">
+      <w:start w:val="1"/>
+      <w:numFmt w:val="lowerLetter"/>
+      <w:lvlText w:val="%2)"/>
+      <w:lvlJc w:val="left"/>
+      <w:pPr>
+        <w:ind w:left="1260" w:hanging="420"/>
+      </w:pPr>
+    </w:lvl>
+    <w:lvl w:ilvl="2" w:tplc="0409001B" w:tentative="1">
+      <w:start w:val="1"/>
+      <w:numFmt w:val="lowerRoman"/>
+      <w:lvlText w:val="%3."/>
+      <w:lvlJc w:val="right"/>
+      <w:pPr>
+        <w:ind w:left="1680" w:hanging="420"/>
+      </w:pPr>
+    </w:lvl>
+    <w:lvl w:ilvl="3" w:tplc="0409000F" w:tentative="1">
+      <w:start w:val="1"/>
+      <w:numFmt w:val="decimal"/>
+      <w:lvlText w:val="%4."/>
+      <w:lvlJc w:val="left"/>
+      <w:pPr>
+        <w:ind w:left="2100" w:hanging="420"/>
+      </w:pPr>
+    </w:lvl>
+    <w:lvl w:ilvl="4" w:tplc="04090019" w:tentative="1">
+      <w:start w:val="1"/>
+      <w:numFmt w:val="lowerLetter"/>
+      <w:lvlText w:val="%5)"/>
+      <w:lvlJc w:val="left"/>
+      <w:pPr>
+        <w:ind w:left="2520" w:hanging="420"/>
+      </w:pPr>
+    </w:lvl>
+    <w:lvl w:ilvl="5" w:tplc="0409001B" w:tentative="1">
+      <w:start w:val="1"/>
+      <w:numFmt w:val="lowerRoman"/>
+      <w:lvlText w:val="%6."/>
+      <w:lvlJc w:val="right"/>
+      <w:pPr>
+        <w:ind w:left="2940" w:hanging="420"/>
+      </w:pPr>
+    </w:lvl>
+    <w:lvl w:ilvl="6" w:tplc="0409000F" w:tentative="1">
+      <w:start w:val="1"/>
+      <w:numFmt w:val="decimal"/>
+      <w:lvlText w:val="%7."/>
+      <w:lvlJc w:val="left"/>
+      <w:pPr>
+        <w:ind w:left="3360" w:hanging="420"/>
+      </w:pPr>
+    </w:lvl>
+    <w:lvl w:ilvl="7" w:tplc="04090019" w:tentative="1">
+      <w:start w:val="1"/>
+      <w:numFmt w:val="lowerLetter"/>
+      <w:lvlText w:val="%8)"/>
+      <w:lvlJc w:val="left"/>
+      <w:pPr>
+        <w:ind w:left="3780" w:hanging="420"/>
+      </w:pPr>
+    </w:lvl>
+    <w:lvl w:ilvl="8" w:tplc="0409001B" w:tentative="1">
+      <w:start w:val="1"/>
+      <w:numFmt w:val="lowerRoman"/>
+      <w:lvlText w:val="%9."/>
+      <w:lvlJc w:val="right"/>
+      <w:pPr>
+        <w:ind w:left="4200" w:hanging="420"/>
+      </w:pPr>
+    </w:lvl>
+  </w:abstractNum>
+  <w:abstractNum w:abstractNumId="17" w15:restartNumberingAfterBreak="0">
     <w:nsid w:val="56833114"/>
     <w:multiLevelType w:val="multilevel"/>
     <w:tmpl w:val="4474AAA2"/>
@@ -8269,7 +8382,7 @@
       </w:rPr>
     </w:lvl>
   </w:abstractNum>
-  <w:abstractNum w:abstractNumId="17" w15:restartNumberingAfterBreak="0">
+  <w:abstractNum w:abstractNumId="18" w15:restartNumberingAfterBreak="0">
     <w:nsid w:val="67E61DFE"/>
     <w:multiLevelType w:val="hybridMultilevel"/>
     <w:tmpl w:val="039A8DDE"/>
@@ -8398,7 +8511,7 @@
     <w:abstractNumId w:val="0"/>
   </w:num>
   <w:num w:numId="14">
-    <w:abstractNumId w:val="16"/>
+    <w:abstractNumId w:val="17"/>
   </w:num>
   <w:num w:numId="15">
     <w:abstractNumId w:val="14"/>
@@ -8407,10 +8520,13 @@
     <w:abstractNumId w:val="4"/>
   </w:num>
   <w:num w:numId="17">
-    <w:abstractNumId w:val="17"/>
+    <w:abstractNumId w:val="18"/>
   </w:num>
   <w:num w:numId="18">
     <w:abstractNumId w:val="8"/>
+  </w:num>
+  <w:num w:numId="19">
+    <w:abstractNumId w:val="16"/>
   </w:num>
 </w:numbering>
 </file>

</xml_diff>

<commit_message>
create some interface for module
</commit_message>
<xml_diff>
--- a/Document/结构化-团队作业.docx
+++ b/Document/结构化-团队作业.docx
@@ -183,10 +183,10 @@
             <v:path o:extrusionok="f" gradientshapeok="t" o:connecttype="rect"/>
             <o:lock v:ext="edit" aspectratio="t"/>
           </v:shapetype>
-          <v:shape id="_x0000_i1025" type="#_x0000_t75" style="width:414.75pt;height:186pt" o:ole="">
+          <v:shape id="_x0000_i1027" type="#_x0000_t75" style="width:414.95pt;height:185.6pt" o:ole="">
             <v:imagedata r:id="rId7" o:title=""/>
           </v:shape>
-          <o:OLEObject Type="Embed" ProgID="Visio.Drawing.15" ShapeID="_x0000_i1025" DrawAspect="Content" ObjectID="_1543584805" r:id="rId8"/>
+          <o:OLEObject Type="Embed" ProgID="Visio.Drawing.15" ShapeID="_x0000_i1027" DrawAspect="Content" ObjectID="_1543689208" r:id="rId8"/>
         </w:object>
       </w:r>
     </w:p>
@@ -367,7 +367,23 @@
           <w:bCs/>
           <w:szCs w:val="21"/>
         </w:rPr>
-        <w:t>、开发平台</w:t>
+        <w:t>、</w:t>
+      </w:r>
+      <w:r>
+        <w:rPr>
+          <w:rFonts w:hint="eastAsia"/>
+          <w:bCs/>
+          <w:szCs w:val="21"/>
+        </w:rPr>
+        <w:t xml:space="preserve"> </w:t>
+      </w:r>
+      <w:r>
+        <w:rPr>
+          <w:rFonts w:hint="eastAsia"/>
+          <w:bCs/>
+          <w:szCs w:val="21"/>
+        </w:rPr>
+        <w:t>开发平台</w:t>
       </w:r>
       <w:r>
         <w:rPr>
@@ -383,7 +399,7 @@
           <w:bCs/>
           <w:szCs w:val="21"/>
         </w:rPr>
-        <w:t>、编译器</w:t>
+        <w:t>、</w:t>
       </w:r>
       <w:r>
         <w:rPr>
@@ -391,7 +407,7 @@
           <w:bCs/>
           <w:szCs w:val="21"/>
         </w:rPr>
-        <w:t xml:space="preserve">GNU </w:t>
+        <w:t xml:space="preserve"> </w:t>
       </w:r>
       <w:r>
         <w:rPr>
@@ -399,7 +415,39 @@
           <w:bCs/>
           <w:szCs w:val="21"/>
         </w:rPr>
-        <w:t>、开发语言</w:t>
+        <w:t>编译器</w:t>
+      </w:r>
+      <w:r>
+        <w:rPr>
+          <w:rFonts w:hint="eastAsia"/>
+          <w:bCs/>
+          <w:szCs w:val="21"/>
+        </w:rPr>
+        <w:t>GNU</w:t>
+      </w:r>
+      <w:r>
+        <w:rPr>
+          <w:rFonts w:hint="eastAsia"/>
+          <w:bCs/>
+          <w:szCs w:val="21"/>
+        </w:rPr>
+        <w:t>、</w:t>
+      </w:r>
+      <w:r>
+        <w:rPr>
+          <w:rFonts w:hint="eastAsia"/>
+          <w:bCs/>
+          <w:szCs w:val="21"/>
+        </w:rPr>
+        <w:t xml:space="preserve"> </w:t>
+      </w:r>
+      <w:r>
+        <w:rPr>
+          <w:rFonts w:hint="eastAsia"/>
+          <w:bCs/>
+          <w:szCs w:val="21"/>
+        </w:rPr>
+        <w:t>开发语言</w:t>
       </w:r>
       <w:r>
         <w:rPr>
@@ -1078,7 +1126,6 @@
               <w:spacing w:line="400" w:lineRule="exact"/>
               <w:ind w:left="780" w:firstLineChars="0" w:firstLine="0"/>
               <w:rPr>
-                <w:rFonts w:hint="eastAsia"/>
                 <w:szCs w:val="21"/>
               </w:rPr>
             </w:pPr>
@@ -1096,8 +1143,6 @@
               </w:rPr>
               <w:t>密码错误三次自动退出修改密码界面</w:t>
             </w:r>
-            <w:bookmarkStart w:id="0" w:name="_GoBack"/>
-            <w:bookmarkEnd w:id="0"/>
           </w:p>
           <w:p>
             <w:pPr>
@@ -4414,7 +4459,7 @@
     </w:tbl>
     <w:p/>
     <w:p>
-      <w:bookmarkStart w:id="1" w:name="OLE_LINK1"/>
+      <w:bookmarkStart w:id="0" w:name="OLE_LINK1"/>
     </w:p>
     <w:tbl>
       <w:tblPr>
@@ -5391,7 +5436,7 @@
           </w:p>
         </w:tc>
       </w:tr>
-      <w:bookmarkEnd w:id="1"/>
+      <w:bookmarkEnd w:id="0"/>
     </w:tbl>
     <w:p/>
     <w:p/>
@@ -6349,7 +6394,7 @@
                 <w:rFonts w:hint="eastAsia"/>
                 <w:szCs w:val="21"/>
               </w:rPr>
-              <w:t>科目名称、科目总分、绩点</w:t>
+              <w:t>科目名称</w:t>
             </w:r>
             <w:r>
               <w:rPr>
@@ -6442,6 +6487,733 @@
       </w:tr>
     </w:tbl>
     <w:p/>
+    <w:p>
+      <w:pPr>
+        <w:rPr>
+          <w:rFonts w:hint="eastAsia"/>
+        </w:rPr>
+      </w:pPr>
+    </w:p>
+    <w:tbl>
+      <w:tblPr>
+        <w:tblW w:w="8400" w:type="dxa"/>
+        <w:tblInd w:w="118" w:type="dxa"/>
+        <w:tblCellMar>
+          <w:left w:w="0" w:type="dxa"/>
+          <w:right w:w="0" w:type="dxa"/>
+        </w:tblCellMar>
+        <w:tblLook w:val="04A0" w:firstRow="1" w:lastRow="0" w:firstColumn="1" w:lastColumn="0" w:noHBand="0" w:noVBand="1"/>
+      </w:tblPr>
+      <w:tblGrid>
+        <w:gridCol w:w="1940"/>
+        <w:gridCol w:w="6460"/>
+      </w:tblGrid>
+      <w:tr>
+        <w:tc>
+          <w:tcPr>
+            <w:tcW w:w="1940" w:type="dxa"/>
+            <w:tcBorders>
+              <w:top w:val="single" w:sz="8" w:space="0" w:color="000000"/>
+              <w:left w:val="single" w:sz="8" w:space="0" w:color="000000"/>
+              <w:bottom w:val="single" w:sz="8" w:space="0" w:color="000000"/>
+              <w:right w:val="single" w:sz="8" w:space="0" w:color="000000"/>
+            </w:tcBorders>
+            <w:shd w:val="clear" w:color="auto" w:fill="auto"/>
+            <w:tcMar>
+              <w:top w:w="15" w:type="dxa"/>
+              <w:left w:w="108" w:type="dxa"/>
+              <w:bottom w:w="0" w:type="dxa"/>
+              <w:right w:w="108" w:type="dxa"/>
+            </w:tcMar>
+            <w:hideMark/>
+          </w:tcPr>
+          <w:p>
+            <w:pPr>
+              <w:spacing w:line="400" w:lineRule="exact"/>
+              <w:ind w:firstLineChars="200" w:firstLine="422"/>
+              <w:rPr>
+                <w:szCs w:val="21"/>
+              </w:rPr>
+            </w:pPr>
+            <w:r>
+              <w:rPr>
+                <w:rFonts w:hint="eastAsia"/>
+                <w:b/>
+                <w:bCs/>
+                <w:szCs w:val="21"/>
+              </w:rPr>
+              <w:t>功能名</w:t>
+            </w:r>
+          </w:p>
+        </w:tc>
+        <w:tc>
+          <w:tcPr>
+            <w:tcW w:w="6460" w:type="dxa"/>
+            <w:tcBorders>
+              <w:top w:val="single" w:sz="8" w:space="0" w:color="000000"/>
+              <w:left w:val="single" w:sz="8" w:space="0" w:color="000000"/>
+              <w:bottom w:val="single" w:sz="8" w:space="0" w:color="000000"/>
+              <w:right w:val="single" w:sz="8" w:space="0" w:color="000000"/>
+            </w:tcBorders>
+            <w:shd w:val="clear" w:color="auto" w:fill="auto"/>
+            <w:tcMar>
+              <w:top w:w="15" w:type="dxa"/>
+              <w:left w:w="108" w:type="dxa"/>
+              <w:bottom w:w="0" w:type="dxa"/>
+              <w:right w:w="108" w:type="dxa"/>
+            </w:tcMar>
+            <w:hideMark/>
+          </w:tcPr>
+          <w:p>
+            <w:pPr>
+              <w:spacing w:line="400" w:lineRule="exact"/>
+              <w:ind w:firstLineChars="200" w:firstLine="420"/>
+              <w:rPr>
+                <w:szCs w:val="21"/>
+              </w:rPr>
+            </w:pPr>
+            <w:r>
+              <w:rPr>
+                <w:szCs w:val="21"/>
+              </w:rPr>
+              <w:t> </w:t>
+            </w:r>
+            <w:r>
+              <w:rPr>
+                <w:rFonts w:hint="eastAsia"/>
+                <w:szCs w:val="21"/>
+              </w:rPr>
+              <w:t>添加成绩</w:t>
+            </w:r>
+            <w:r>
+              <w:rPr>
+                <w:rFonts w:hint="eastAsia"/>
+                <w:szCs w:val="21"/>
+              </w:rPr>
+              <w:t>信息</w:t>
+            </w:r>
+          </w:p>
+        </w:tc>
+      </w:tr>
+      <w:tr>
+        <w:tc>
+          <w:tcPr>
+            <w:tcW w:w="1940" w:type="dxa"/>
+            <w:tcBorders>
+              <w:top w:val="single" w:sz="8" w:space="0" w:color="000000"/>
+              <w:left w:val="single" w:sz="8" w:space="0" w:color="000000"/>
+              <w:bottom w:val="single" w:sz="8" w:space="0" w:color="000000"/>
+              <w:right w:val="single" w:sz="8" w:space="0" w:color="000000"/>
+            </w:tcBorders>
+            <w:shd w:val="clear" w:color="auto" w:fill="auto"/>
+            <w:tcMar>
+              <w:top w:w="15" w:type="dxa"/>
+              <w:left w:w="108" w:type="dxa"/>
+              <w:bottom w:w="0" w:type="dxa"/>
+              <w:right w:w="108" w:type="dxa"/>
+            </w:tcMar>
+            <w:hideMark/>
+          </w:tcPr>
+          <w:p>
+            <w:pPr>
+              <w:spacing w:line="400" w:lineRule="exact"/>
+              <w:ind w:firstLineChars="200" w:firstLine="422"/>
+              <w:rPr>
+                <w:szCs w:val="21"/>
+              </w:rPr>
+            </w:pPr>
+            <w:r>
+              <w:rPr>
+                <w:rFonts w:hint="eastAsia"/>
+                <w:b/>
+                <w:bCs/>
+                <w:szCs w:val="21"/>
+              </w:rPr>
+              <w:t>参与角色</w:t>
+            </w:r>
+          </w:p>
+        </w:tc>
+        <w:tc>
+          <w:tcPr>
+            <w:tcW w:w="6460" w:type="dxa"/>
+            <w:tcBorders>
+              <w:top w:val="single" w:sz="8" w:space="0" w:color="000000"/>
+              <w:left w:val="single" w:sz="8" w:space="0" w:color="000000"/>
+              <w:bottom w:val="single" w:sz="8" w:space="0" w:color="000000"/>
+              <w:right w:val="single" w:sz="8" w:space="0" w:color="000000"/>
+            </w:tcBorders>
+            <w:shd w:val="clear" w:color="auto" w:fill="auto"/>
+            <w:tcMar>
+              <w:top w:w="15" w:type="dxa"/>
+              <w:left w:w="108" w:type="dxa"/>
+              <w:bottom w:w="0" w:type="dxa"/>
+              <w:right w:w="108" w:type="dxa"/>
+            </w:tcMar>
+            <w:hideMark/>
+          </w:tcPr>
+          <w:p>
+            <w:pPr>
+              <w:spacing w:line="400" w:lineRule="exact"/>
+              <w:ind w:firstLineChars="200" w:firstLine="420"/>
+              <w:rPr>
+                <w:szCs w:val="21"/>
+              </w:rPr>
+            </w:pPr>
+            <w:r>
+              <w:rPr>
+                <w:szCs w:val="21"/>
+              </w:rPr>
+              <w:t> </w:t>
+            </w:r>
+            <w:r>
+              <w:rPr>
+                <w:rFonts w:hint="eastAsia"/>
+                <w:szCs w:val="21"/>
+              </w:rPr>
+              <w:t>管理员</w:t>
+            </w:r>
+            <w:r>
+              <w:rPr>
+                <w:rFonts w:hint="eastAsia"/>
+                <w:szCs w:val="21"/>
+              </w:rPr>
+              <w:t>、辅导员</w:t>
+            </w:r>
+          </w:p>
+        </w:tc>
+      </w:tr>
+      <w:tr>
+        <w:tc>
+          <w:tcPr>
+            <w:tcW w:w="8400" w:type="dxa"/>
+            <w:gridSpan w:val="2"/>
+            <w:tcBorders>
+              <w:top w:val="single" w:sz="8" w:space="0" w:color="000000"/>
+              <w:left w:val="single" w:sz="8" w:space="0" w:color="000000"/>
+              <w:bottom w:val="single" w:sz="8" w:space="0" w:color="000000"/>
+              <w:right w:val="single" w:sz="8" w:space="0" w:color="000000"/>
+            </w:tcBorders>
+            <w:shd w:val="clear" w:color="auto" w:fill="auto"/>
+            <w:tcMar>
+              <w:top w:w="15" w:type="dxa"/>
+              <w:left w:w="108" w:type="dxa"/>
+              <w:bottom w:w="0" w:type="dxa"/>
+              <w:right w:w="108" w:type="dxa"/>
+            </w:tcMar>
+            <w:hideMark/>
+          </w:tcPr>
+          <w:p>
+            <w:pPr>
+              <w:spacing w:line="400" w:lineRule="exact"/>
+              <w:ind w:firstLineChars="200" w:firstLine="422"/>
+              <w:rPr>
+                <w:szCs w:val="21"/>
+              </w:rPr>
+            </w:pPr>
+            <w:r>
+              <w:rPr>
+                <w:rFonts w:hint="eastAsia"/>
+                <w:b/>
+                <w:bCs/>
+                <w:szCs w:val="21"/>
+              </w:rPr>
+              <w:t>事件流</w:t>
+            </w:r>
+          </w:p>
+        </w:tc>
+      </w:tr>
+      <w:tr>
+        <w:tc>
+          <w:tcPr>
+            <w:tcW w:w="8400" w:type="dxa"/>
+            <w:gridSpan w:val="2"/>
+            <w:tcBorders>
+              <w:top w:val="single" w:sz="8" w:space="0" w:color="000000"/>
+              <w:left w:val="single" w:sz="8" w:space="0" w:color="000000"/>
+              <w:bottom w:val="single" w:sz="8" w:space="0" w:color="000000"/>
+              <w:right w:val="single" w:sz="8" w:space="0" w:color="000000"/>
+            </w:tcBorders>
+            <w:shd w:val="clear" w:color="auto" w:fill="auto"/>
+            <w:tcMar>
+              <w:top w:w="15" w:type="dxa"/>
+              <w:left w:w="108" w:type="dxa"/>
+              <w:bottom w:w="0" w:type="dxa"/>
+              <w:right w:w="108" w:type="dxa"/>
+            </w:tcMar>
+            <w:hideMark/>
+          </w:tcPr>
+          <w:p>
+            <w:pPr>
+              <w:pStyle w:val="a7"/>
+              <w:numPr>
+                <w:ilvl w:val="0"/>
+                <w:numId w:val="20"/>
+              </w:numPr>
+              <w:spacing w:line="400" w:lineRule="exact"/>
+              <w:ind w:firstLineChars="0"/>
+              <w:rPr>
+                <w:szCs w:val="21"/>
+              </w:rPr>
+            </w:pPr>
+            <w:r>
+              <w:rPr>
+                <w:rFonts w:hint="eastAsia"/>
+                <w:szCs w:val="21"/>
+              </w:rPr>
+              <w:t>添加</w:t>
+            </w:r>
+            <w:r>
+              <w:rPr>
+                <w:rFonts w:hint="eastAsia"/>
+                <w:szCs w:val="21"/>
+              </w:rPr>
+              <w:t>成绩信息</w:t>
+            </w:r>
+          </w:p>
+          <w:p>
+            <w:pPr>
+              <w:pStyle w:val="a7"/>
+              <w:numPr>
+                <w:ilvl w:val="0"/>
+                <w:numId w:val="20"/>
+              </w:numPr>
+              <w:spacing w:line="400" w:lineRule="exact"/>
+              <w:ind w:firstLineChars="0"/>
+              <w:rPr>
+                <w:szCs w:val="21"/>
+              </w:rPr>
+            </w:pPr>
+            <w:r>
+              <w:rPr>
+                <w:rFonts w:hint="eastAsia"/>
+                <w:szCs w:val="21"/>
+              </w:rPr>
+              <w:t>确认添加</w:t>
+            </w:r>
+          </w:p>
+          <w:p>
+            <w:pPr>
+              <w:spacing w:line="400" w:lineRule="exact"/>
+              <w:ind w:firstLineChars="600" w:firstLine="1260"/>
+              <w:rPr>
+                <w:szCs w:val="21"/>
+              </w:rPr>
+            </w:pPr>
+            <w:r>
+              <w:rPr>
+                <w:rFonts w:hint="eastAsia"/>
+                <w:szCs w:val="21"/>
+              </w:rPr>
+              <w:t>2.1</w:t>
+            </w:r>
+            <w:r>
+              <w:rPr>
+                <w:szCs w:val="21"/>
+              </w:rPr>
+              <w:t xml:space="preserve"> </w:t>
+            </w:r>
+            <w:r>
+              <w:rPr>
+                <w:rFonts w:hint="eastAsia"/>
+                <w:szCs w:val="21"/>
+              </w:rPr>
+              <w:t>添加</w:t>
+            </w:r>
+          </w:p>
+          <w:p>
+            <w:pPr>
+              <w:spacing w:line="400" w:lineRule="exact"/>
+              <w:ind w:firstLineChars="600" w:firstLine="1260"/>
+              <w:rPr>
+                <w:szCs w:val="21"/>
+              </w:rPr>
+            </w:pPr>
+            <w:r>
+              <w:rPr>
+                <w:rFonts w:hint="eastAsia"/>
+                <w:szCs w:val="21"/>
+              </w:rPr>
+              <w:t>2.2</w:t>
+            </w:r>
+            <w:r>
+              <w:rPr>
+                <w:szCs w:val="21"/>
+              </w:rPr>
+              <w:t xml:space="preserve"> </w:t>
+            </w:r>
+            <w:r>
+              <w:rPr>
+                <w:rFonts w:hint="eastAsia"/>
+                <w:szCs w:val="21"/>
+              </w:rPr>
+              <w:t>不添加</w:t>
+            </w:r>
+          </w:p>
+        </w:tc>
+      </w:tr>
+    </w:tbl>
+    <w:p/>
+    <w:p/>
+    <w:tbl>
+      <w:tblPr>
+        <w:tblW w:w="8400" w:type="dxa"/>
+        <w:tblInd w:w="118" w:type="dxa"/>
+        <w:tblCellMar>
+          <w:left w:w="0" w:type="dxa"/>
+          <w:right w:w="0" w:type="dxa"/>
+        </w:tblCellMar>
+        <w:tblLook w:val="04A0" w:firstRow="1" w:lastRow="0" w:firstColumn="1" w:lastColumn="0" w:noHBand="0" w:noVBand="1"/>
+      </w:tblPr>
+      <w:tblGrid>
+        <w:gridCol w:w="1940"/>
+        <w:gridCol w:w="6460"/>
+      </w:tblGrid>
+      <w:tr>
+        <w:tc>
+          <w:tcPr>
+            <w:tcW w:w="1940" w:type="dxa"/>
+            <w:tcBorders>
+              <w:top w:val="single" w:sz="8" w:space="0" w:color="000000"/>
+              <w:left w:val="single" w:sz="8" w:space="0" w:color="000000"/>
+              <w:bottom w:val="single" w:sz="8" w:space="0" w:color="000000"/>
+              <w:right w:val="single" w:sz="8" w:space="0" w:color="000000"/>
+            </w:tcBorders>
+            <w:shd w:val="clear" w:color="auto" w:fill="auto"/>
+            <w:tcMar>
+              <w:top w:w="15" w:type="dxa"/>
+              <w:left w:w="108" w:type="dxa"/>
+              <w:bottom w:w="0" w:type="dxa"/>
+              <w:right w:w="108" w:type="dxa"/>
+            </w:tcMar>
+            <w:hideMark/>
+          </w:tcPr>
+          <w:p>
+            <w:pPr>
+              <w:spacing w:line="400" w:lineRule="exact"/>
+              <w:ind w:firstLineChars="200" w:firstLine="422"/>
+              <w:rPr>
+                <w:szCs w:val="21"/>
+              </w:rPr>
+            </w:pPr>
+            <w:r>
+              <w:rPr>
+                <w:rFonts w:hint="eastAsia"/>
+                <w:b/>
+                <w:bCs/>
+                <w:szCs w:val="21"/>
+              </w:rPr>
+              <w:t>功能名</w:t>
+            </w:r>
+          </w:p>
+        </w:tc>
+        <w:tc>
+          <w:tcPr>
+            <w:tcW w:w="6460" w:type="dxa"/>
+            <w:tcBorders>
+              <w:top w:val="single" w:sz="8" w:space="0" w:color="000000"/>
+              <w:left w:val="single" w:sz="8" w:space="0" w:color="000000"/>
+              <w:bottom w:val="single" w:sz="8" w:space="0" w:color="000000"/>
+              <w:right w:val="single" w:sz="8" w:space="0" w:color="000000"/>
+            </w:tcBorders>
+            <w:shd w:val="clear" w:color="auto" w:fill="auto"/>
+            <w:tcMar>
+              <w:top w:w="15" w:type="dxa"/>
+              <w:left w:w="108" w:type="dxa"/>
+              <w:bottom w:w="0" w:type="dxa"/>
+              <w:right w:w="108" w:type="dxa"/>
+            </w:tcMar>
+            <w:hideMark/>
+          </w:tcPr>
+          <w:p>
+            <w:pPr>
+              <w:spacing w:line="400" w:lineRule="exact"/>
+              <w:ind w:firstLineChars="200" w:firstLine="420"/>
+              <w:rPr>
+                <w:szCs w:val="21"/>
+              </w:rPr>
+            </w:pPr>
+            <w:r>
+              <w:rPr>
+                <w:szCs w:val="21"/>
+              </w:rPr>
+              <w:t> </w:t>
+            </w:r>
+            <w:r>
+              <w:rPr>
+                <w:rFonts w:hint="eastAsia"/>
+                <w:szCs w:val="21"/>
+              </w:rPr>
+              <w:t>修改</w:t>
+            </w:r>
+            <w:r>
+              <w:rPr>
+                <w:rFonts w:hint="eastAsia"/>
+                <w:szCs w:val="21"/>
+              </w:rPr>
+              <w:t>成绩信息</w:t>
+            </w:r>
+          </w:p>
+        </w:tc>
+      </w:tr>
+      <w:tr>
+        <w:tc>
+          <w:tcPr>
+            <w:tcW w:w="1940" w:type="dxa"/>
+            <w:tcBorders>
+              <w:top w:val="single" w:sz="8" w:space="0" w:color="000000"/>
+              <w:left w:val="single" w:sz="8" w:space="0" w:color="000000"/>
+              <w:bottom w:val="single" w:sz="8" w:space="0" w:color="000000"/>
+              <w:right w:val="single" w:sz="8" w:space="0" w:color="000000"/>
+            </w:tcBorders>
+            <w:shd w:val="clear" w:color="auto" w:fill="auto"/>
+            <w:tcMar>
+              <w:top w:w="15" w:type="dxa"/>
+              <w:left w:w="108" w:type="dxa"/>
+              <w:bottom w:w="0" w:type="dxa"/>
+              <w:right w:w="108" w:type="dxa"/>
+            </w:tcMar>
+            <w:hideMark/>
+          </w:tcPr>
+          <w:p>
+            <w:pPr>
+              <w:spacing w:line="400" w:lineRule="exact"/>
+              <w:ind w:firstLineChars="200" w:firstLine="422"/>
+              <w:rPr>
+                <w:szCs w:val="21"/>
+              </w:rPr>
+            </w:pPr>
+            <w:r>
+              <w:rPr>
+                <w:rFonts w:hint="eastAsia"/>
+                <w:b/>
+                <w:bCs/>
+                <w:szCs w:val="21"/>
+              </w:rPr>
+              <w:t>参与角色</w:t>
+            </w:r>
+          </w:p>
+        </w:tc>
+        <w:tc>
+          <w:tcPr>
+            <w:tcW w:w="6460" w:type="dxa"/>
+            <w:tcBorders>
+              <w:top w:val="single" w:sz="8" w:space="0" w:color="000000"/>
+              <w:left w:val="single" w:sz="8" w:space="0" w:color="000000"/>
+              <w:bottom w:val="single" w:sz="8" w:space="0" w:color="000000"/>
+              <w:right w:val="single" w:sz="8" w:space="0" w:color="000000"/>
+            </w:tcBorders>
+            <w:shd w:val="clear" w:color="auto" w:fill="auto"/>
+            <w:tcMar>
+              <w:top w:w="15" w:type="dxa"/>
+              <w:left w:w="108" w:type="dxa"/>
+              <w:bottom w:w="0" w:type="dxa"/>
+              <w:right w:w="108" w:type="dxa"/>
+            </w:tcMar>
+            <w:hideMark/>
+          </w:tcPr>
+          <w:p>
+            <w:pPr>
+              <w:spacing w:line="400" w:lineRule="exact"/>
+              <w:ind w:firstLineChars="200" w:firstLine="420"/>
+              <w:rPr>
+                <w:szCs w:val="21"/>
+              </w:rPr>
+            </w:pPr>
+            <w:r>
+              <w:rPr>
+                <w:szCs w:val="21"/>
+              </w:rPr>
+              <w:t> </w:t>
+            </w:r>
+            <w:r>
+              <w:rPr>
+                <w:rFonts w:hint="eastAsia"/>
+                <w:szCs w:val="21"/>
+              </w:rPr>
+              <w:t>管理员、辅导员</w:t>
+            </w:r>
+          </w:p>
+        </w:tc>
+      </w:tr>
+      <w:tr>
+        <w:tc>
+          <w:tcPr>
+            <w:tcW w:w="8400" w:type="dxa"/>
+            <w:gridSpan w:val="2"/>
+            <w:tcBorders>
+              <w:top w:val="single" w:sz="8" w:space="0" w:color="000000"/>
+              <w:left w:val="single" w:sz="8" w:space="0" w:color="000000"/>
+              <w:bottom w:val="single" w:sz="8" w:space="0" w:color="000000"/>
+              <w:right w:val="single" w:sz="8" w:space="0" w:color="000000"/>
+            </w:tcBorders>
+            <w:shd w:val="clear" w:color="auto" w:fill="auto"/>
+            <w:tcMar>
+              <w:top w:w="15" w:type="dxa"/>
+              <w:left w:w="108" w:type="dxa"/>
+              <w:bottom w:w="0" w:type="dxa"/>
+              <w:right w:w="108" w:type="dxa"/>
+            </w:tcMar>
+            <w:hideMark/>
+          </w:tcPr>
+          <w:p>
+            <w:pPr>
+              <w:spacing w:line="400" w:lineRule="exact"/>
+              <w:ind w:firstLineChars="200" w:firstLine="422"/>
+              <w:rPr>
+                <w:szCs w:val="21"/>
+              </w:rPr>
+            </w:pPr>
+            <w:r>
+              <w:rPr>
+                <w:rFonts w:hint="eastAsia"/>
+                <w:b/>
+                <w:bCs/>
+                <w:szCs w:val="21"/>
+              </w:rPr>
+              <w:t>事件流</w:t>
+            </w:r>
+          </w:p>
+        </w:tc>
+      </w:tr>
+      <w:tr>
+        <w:tc>
+          <w:tcPr>
+            <w:tcW w:w="8400" w:type="dxa"/>
+            <w:gridSpan w:val="2"/>
+            <w:tcBorders>
+              <w:top w:val="single" w:sz="8" w:space="0" w:color="000000"/>
+              <w:left w:val="single" w:sz="8" w:space="0" w:color="000000"/>
+              <w:bottom w:val="single" w:sz="8" w:space="0" w:color="000000"/>
+              <w:right w:val="single" w:sz="8" w:space="0" w:color="000000"/>
+            </w:tcBorders>
+            <w:shd w:val="clear" w:color="auto" w:fill="auto"/>
+            <w:tcMar>
+              <w:top w:w="15" w:type="dxa"/>
+              <w:left w:w="108" w:type="dxa"/>
+              <w:bottom w:w="0" w:type="dxa"/>
+              <w:right w:w="108" w:type="dxa"/>
+            </w:tcMar>
+            <w:hideMark/>
+          </w:tcPr>
+          <w:p>
+            <w:pPr>
+              <w:pStyle w:val="a7"/>
+              <w:numPr>
+                <w:ilvl w:val="0"/>
+                <w:numId w:val="21"/>
+              </w:numPr>
+              <w:spacing w:line="400" w:lineRule="exact"/>
+              <w:ind w:firstLineChars="0"/>
+              <w:rPr>
+                <w:szCs w:val="21"/>
+              </w:rPr>
+            </w:pPr>
+            <w:r>
+              <w:rPr>
+                <w:rFonts w:hint="eastAsia"/>
+                <w:szCs w:val="21"/>
+              </w:rPr>
+              <w:t>修改</w:t>
+            </w:r>
+            <w:r>
+              <w:rPr>
+                <w:rFonts w:hint="eastAsia"/>
+                <w:szCs w:val="21"/>
+              </w:rPr>
+              <w:t>成绩信息</w:t>
+            </w:r>
+          </w:p>
+          <w:p>
+            <w:pPr>
+              <w:pStyle w:val="a7"/>
+              <w:numPr>
+                <w:ilvl w:val="0"/>
+                <w:numId w:val="21"/>
+              </w:numPr>
+              <w:spacing w:line="400" w:lineRule="exact"/>
+              <w:ind w:firstLineChars="0"/>
+              <w:rPr>
+                <w:szCs w:val="21"/>
+              </w:rPr>
+            </w:pPr>
+            <w:r>
+              <w:rPr>
+                <w:rFonts w:hint="eastAsia"/>
+                <w:szCs w:val="21"/>
+              </w:rPr>
+              <w:t>确认修改</w:t>
+            </w:r>
+          </w:p>
+          <w:p>
+            <w:pPr>
+              <w:spacing w:line="400" w:lineRule="exact"/>
+              <w:ind w:firstLineChars="600" w:firstLine="1260"/>
+              <w:rPr>
+                <w:szCs w:val="21"/>
+              </w:rPr>
+            </w:pPr>
+            <w:r>
+              <w:rPr>
+                <w:rFonts w:hint="eastAsia"/>
+                <w:szCs w:val="21"/>
+              </w:rPr>
+              <w:t>2.1</w:t>
+            </w:r>
+            <w:r>
+              <w:rPr>
+                <w:szCs w:val="21"/>
+              </w:rPr>
+              <w:t xml:space="preserve"> </w:t>
+            </w:r>
+            <w:r>
+              <w:rPr>
+                <w:rFonts w:hint="eastAsia"/>
+                <w:szCs w:val="21"/>
+              </w:rPr>
+              <w:t>修改</w:t>
+            </w:r>
+          </w:p>
+          <w:p>
+            <w:pPr>
+              <w:spacing w:line="400" w:lineRule="exact"/>
+              <w:ind w:firstLineChars="600" w:firstLine="1260"/>
+              <w:rPr>
+                <w:szCs w:val="21"/>
+              </w:rPr>
+            </w:pPr>
+            <w:r>
+              <w:rPr>
+                <w:rFonts w:hint="eastAsia"/>
+                <w:szCs w:val="21"/>
+              </w:rPr>
+              <w:t>2.2</w:t>
+            </w:r>
+            <w:r>
+              <w:rPr>
+                <w:szCs w:val="21"/>
+              </w:rPr>
+              <w:t xml:space="preserve"> </w:t>
+            </w:r>
+            <w:r>
+              <w:rPr>
+                <w:rFonts w:hint="eastAsia"/>
+                <w:szCs w:val="21"/>
+              </w:rPr>
+              <w:t>不修改</w:t>
+            </w:r>
+            <w:bookmarkStart w:id="1" w:name="_GoBack"/>
+            <w:bookmarkEnd w:id="1"/>
+          </w:p>
+        </w:tc>
+      </w:tr>
+    </w:tbl>
+    <w:p>
+      <w:pPr>
+        <w:rPr>
+          <w:rFonts w:hint="eastAsia"/>
+        </w:rPr>
+      </w:pPr>
+    </w:p>
     <w:sectPr>
       <w:pgSz w:w="11906" w:h="16838"/>
       <w:pgMar w:top="1440" w:right="1800" w:bottom="1440" w:left="1800" w:header="851" w:footer="992" w:gutter="0"/>
@@ -7963,6 +8735,95 @@
     </w:lvl>
   </w:abstractNum>
   <w:abstractNum w:abstractNumId="14" w15:restartNumberingAfterBreak="0">
+    <w:nsid w:val="4DAF7102"/>
+    <w:multiLevelType w:val="hybridMultilevel"/>
+    <w:tmpl w:val="DA1C0320"/>
+    <w:lvl w:ilvl="0" w:tplc="35B0FF62">
+      <w:start w:val="1"/>
+      <w:numFmt w:val="decimal"/>
+      <w:lvlText w:val="%1."/>
+      <w:lvlJc w:val="left"/>
+      <w:pPr>
+        <w:ind w:left="1200" w:hanging="360"/>
+      </w:pPr>
+      <w:rPr>
+        <w:rFonts w:hint="default"/>
+      </w:rPr>
+    </w:lvl>
+    <w:lvl w:ilvl="1" w:tplc="04090019" w:tentative="1">
+      <w:start w:val="1"/>
+      <w:numFmt w:val="lowerLetter"/>
+      <w:lvlText w:val="%2)"/>
+      <w:lvlJc w:val="left"/>
+      <w:pPr>
+        <w:ind w:left="1680" w:hanging="420"/>
+      </w:pPr>
+    </w:lvl>
+    <w:lvl w:ilvl="2" w:tplc="0409001B" w:tentative="1">
+      <w:start w:val="1"/>
+      <w:numFmt w:val="lowerRoman"/>
+      <w:lvlText w:val="%3."/>
+      <w:lvlJc w:val="right"/>
+      <w:pPr>
+        <w:ind w:left="2100" w:hanging="420"/>
+      </w:pPr>
+    </w:lvl>
+    <w:lvl w:ilvl="3" w:tplc="0409000F" w:tentative="1">
+      <w:start w:val="1"/>
+      <w:numFmt w:val="decimal"/>
+      <w:lvlText w:val="%4."/>
+      <w:lvlJc w:val="left"/>
+      <w:pPr>
+        <w:ind w:left="2520" w:hanging="420"/>
+      </w:pPr>
+    </w:lvl>
+    <w:lvl w:ilvl="4" w:tplc="04090019" w:tentative="1">
+      <w:start w:val="1"/>
+      <w:numFmt w:val="lowerLetter"/>
+      <w:lvlText w:val="%5)"/>
+      <w:lvlJc w:val="left"/>
+      <w:pPr>
+        <w:ind w:left="2940" w:hanging="420"/>
+      </w:pPr>
+    </w:lvl>
+    <w:lvl w:ilvl="5" w:tplc="0409001B" w:tentative="1">
+      <w:start w:val="1"/>
+      <w:numFmt w:val="lowerRoman"/>
+      <w:lvlText w:val="%6."/>
+      <w:lvlJc w:val="right"/>
+      <w:pPr>
+        <w:ind w:left="3360" w:hanging="420"/>
+      </w:pPr>
+    </w:lvl>
+    <w:lvl w:ilvl="6" w:tplc="0409000F" w:tentative="1">
+      <w:start w:val="1"/>
+      <w:numFmt w:val="decimal"/>
+      <w:lvlText w:val="%7."/>
+      <w:lvlJc w:val="left"/>
+      <w:pPr>
+        <w:ind w:left="3780" w:hanging="420"/>
+      </w:pPr>
+    </w:lvl>
+    <w:lvl w:ilvl="7" w:tplc="04090019" w:tentative="1">
+      <w:start w:val="1"/>
+      <w:numFmt w:val="lowerLetter"/>
+      <w:lvlText w:val="%8)"/>
+      <w:lvlJc w:val="left"/>
+      <w:pPr>
+        <w:ind w:left="4200" w:hanging="420"/>
+      </w:pPr>
+    </w:lvl>
+    <w:lvl w:ilvl="8" w:tplc="0409001B" w:tentative="1">
+      <w:start w:val="1"/>
+      <w:numFmt w:val="lowerRoman"/>
+      <w:lvlText w:val="%9."/>
+      <w:lvlJc w:val="right"/>
+      <w:pPr>
+        <w:ind w:left="4620" w:hanging="420"/>
+      </w:pPr>
+    </w:lvl>
+  </w:abstractNum>
+  <w:abstractNum w:abstractNumId="15" w15:restartNumberingAfterBreak="0">
     <w:nsid w:val="511675ED"/>
     <w:multiLevelType w:val="hybridMultilevel"/>
     <w:tmpl w:val="3E0E2538"/>
@@ -8051,7 +8912,7 @@
       </w:pPr>
     </w:lvl>
   </w:abstractNum>
-  <w:abstractNum w:abstractNumId="15" w15:restartNumberingAfterBreak="0">
+  <w:abstractNum w:abstractNumId="16" w15:restartNumberingAfterBreak="0">
     <w:nsid w:val="515E5844"/>
     <w:multiLevelType w:val="multilevel"/>
     <w:tmpl w:val="8F7CEEFC"/>
@@ -8172,7 +9033,7 @@
       </w:rPr>
     </w:lvl>
   </w:abstractNum>
-  <w:abstractNum w:abstractNumId="16" w15:restartNumberingAfterBreak="0">
+  <w:abstractNum w:abstractNumId="17" w15:restartNumberingAfterBreak="0">
     <w:nsid w:val="525C5E27"/>
     <w:multiLevelType w:val="hybridMultilevel"/>
     <w:tmpl w:val="7C624DBC"/>
@@ -8261,7 +9122,7 @@
       </w:pPr>
     </w:lvl>
   </w:abstractNum>
-  <w:abstractNum w:abstractNumId="17" w15:restartNumberingAfterBreak="0">
+  <w:abstractNum w:abstractNumId="18" w15:restartNumberingAfterBreak="0">
     <w:nsid w:val="56833114"/>
     <w:multiLevelType w:val="multilevel"/>
     <w:tmpl w:val="4474AAA2"/>
@@ -8382,7 +9243,96 @@
       </w:rPr>
     </w:lvl>
   </w:abstractNum>
-  <w:abstractNum w:abstractNumId="18" w15:restartNumberingAfterBreak="0">
+  <w:abstractNum w:abstractNumId="19" w15:restartNumberingAfterBreak="0">
+    <w:nsid w:val="63AF0814"/>
+    <w:multiLevelType w:val="hybridMultilevel"/>
+    <w:tmpl w:val="DA1C0320"/>
+    <w:lvl w:ilvl="0" w:tplc="35B0FF62">
+      <w:start w:val="1"/>
+      <w:numFmt w:val="decimal"/>
+      <w:lvlText w:val="%1."/>
+      <w:lvlJc w:val="left"/>
+      <w:pPr>
+        <w:ind w:left="1200" w:hanging="360"/>
+      </w:pPr>
+      <w:rPr>
+        <w:rFonts w:hint="default"/>
+      </w:rPr>
+    </w:lvl>
+    <w:lvl w:ilvl="1" w:tplc="04090019" w:tentative="1">
+      <w:start w:val="1"/>
+      <w:numFmt w:val="lowerLetter"/>
+      <w:lvlText w:val="%2)"/>
+      <w:lvlJc w:val="left"/>
+      <w:pPr>
+        <w:ind w:left="1680" w:hanging="420"/>
+      </w:pPr>
+    </w:lvl>
+    <w:lvl w:ilvl="2" w:tplc="0409001B" w:tentative="1">
+      <w:start w:val="1"/>
+      <w:numFmt w:val="lowerRoman"/>
+      <w:lvlText w:val="%3."/>
+      <w:lvlJc w:val="right"/>
+      <w:pPr>
+        <w:ind w:left="2100" w:hanging="420"/>
+      </w:pPr>
+    </w:lvl>
+    <w:lvl w:ilvl="3" w:tplc="0409000F" w:tentative="1">
+      <w:start w:val="1"/>
+      <w:numFmt w:val="decimal"/>
+      <w:lvlText w:val="%4."/>
+      <w:lvlJc w:val="left"/>
+      <w:pPr>
+        <w:ind w:left="2520" w:hanging="420"/>
+      </w:pPr>
+    </w:lvl>
+    <w:lvl w:ilvl="4" w:tplc="04090019" w:tentative="1">
+      <w:start w:val="1"/>
+      <w:numFmt w:val="lowerLetter"/>
+      <w:lvlText w:val="%5)"/>
+      <w:lvlJc w:val="left"/>
+      <w:pPr>
+        <w:ind w:left="2940" w:hanging="420"/>
+      </w:pPr>
+    </w:lvl>
+    <w:lvl w:ilvl="5" w:tplc="0409001B" w:tentative="1">
+      <w:start w:val="1"/>
+      <w:numFmt w:val="lowerRoman"/>
+      <w:lvlText w:val="%6."/>
+      <w:lvlJc w:val="right"/>
+      <w:pPr>
+        <w:ind w:left="3360" w:hanging="420"/>
+      </w:pPr>
+    </w:lvl>
+    <w:lvl w:ilvl="6" w:tplc="0409000F" w:tentative="1">
+      <w:start w:val="1"/>
+      <w:numFmt w:val="decimal"/>
+      <w:lvlText w:val="%7."/>
+      <w:lvlJc w:val="left"/>
+      <w:pPr>
+        <w:ind w:left="3780" w:hanging="420"/>
+      </w:pPr>
+    </w:lvl>
+    <w:lvl w:ilvl="7" w:tplc="04090019" w:tentative="1">
+      <w:start w:val="1"/>
+      <w:numFmt w:val="lowerLetter"/>
+      <w:lvlText w:val="%8)"/>
+      <w:lvlJc w:val="left"/>
+      <w:pPr>
+        <w:ind w:left="4200" w:hanging="420"/>
+      </w:pPr>
+    </w:lvl>
+    <w:lvl w:ilvl="8" w:tplc="0409001B" w:tentative="1">
+      <w:start w:val="1"/>
+      <w:numFmt w:val="lowerRoman"/>
+      <w:lvlText w:val="%9."/>
+      <w:lvlJc w:val="right"/>
+      <w:pPr>
+        <w:ind w:left="4620" w:hanging="420"/>
+      </w:pPr>
+    </w:lvl>
+  </w:abstractNum>
+  <w:abstractNum w:abstractNumId="20" w15:restartNumberingAfterBreak="0">
     <w:nsid w:val="67E61DFE"/>
     <w:multiLevelType w:val="hybridMultilevel"/>
     <w:tmpl w:val="039A8DDE"/>
@@ -8499,7 +9449,7 @@
     <w:abstractNumId w:val="10"/>
   </w:num>
   <w:num w:numId="10">
-    <w:abstractNumId w:val="15"/>
+    <w:abstractNumId w:val="16"/>
   </w:num>
   <w:num w:numId="11">
     <w:abstractNumId w:val="3"/>
@@ -8511,22 +9461,28 @@
     <w:abstractNumId w:val="0"/>
   </w:num>
   <w:num w:numId="14">
-    <w:abstractNumId w:val="17"/>
+    <w:abstractNumId w:val="18"/>
   </w:num>
   <w:num w:numId="15">
-    <w:abstractNumId w:val="14"/>
+    <w:abstractNumId w:val="15"/>
   </w:num>
   <w:num w:numId="16">
     <w:abstractNumId w:val="4"/>
   </w:num>
   <w:num w:numId="17">
-    <w:abstractNumId w:val="18"/>
+    <w:abstractNumId w:val="20"/>
   </w:num>
   <w:num w:numId="18">
     <w:abstractNumId w:val="8"/>
   </w:num>
   <w:num w:numId="19">
-    <w:abstractNumId w:val="16"/>
+    <w:abstractNumId w:val="17"/>
+  </w:num>
+  <w:num w:numId="20">
+    <w:abstractNumId w:val="19"/>
+  </w:num>
+  <w:num w:numId="21">
+    <w:abstractNumId w:val="14"/>
   </w:num>
 </w:numbering>
 </file>

</xml_diff>